<commit_message>
Actualizacion calificaciones practica percepcion
</commit_message>
<xml_diff>
--- a/Practicas/1 - Psicofisica/3. Práctica 1. Ley de Fechner.docx
+++ b/Practicas/1 - Psicofisica/3. Práctica 1. Ley de Fechner.docx
@@ -909,7 +909,29 @@
         <w:rPr>
           <w:lang w:val="es-MX"/>
         </w:rPr>
-        <w:t>La práctica se realizó con tres participantes mujeres de 19 años, una de 22 y un hombre de 19 años. La participación fue debido al tema de la asignatura. Se llevó a cabo durante el tiempo de clase que está destinado de 7:00 a 10:00 horas en el edificio C salón 2.</w:t>
+        <w:t xml:space="preserve">La práctica se realizó con </w:t>
+      </w:r>
+      <w:commentRangeStart w:id="1"/>
+      <w:r>
+        <w:rPr>
+          <w:lang w:val="es-MX"/>
+        </w:rPr>
+        <w:t>tres participantes mujeres de 19 años, una de 22 y un hombre de 19 años</w:t>
+      </w:r>
+      <w:r>
+        <w:rPr>
+          <w:lang w:val="es-MX"/>
+        </w:rPr>
+      </w:r>
+      <w:commentRangeEnd w:id="1"/>
+      <w:r>
+        <w:commentReference w:id="1"/>
+      </w:r>
+      <w:r>
+        <w:rPr>
+          <w:lang w:val="es-MX"/>
+        </w:rPr>
+        <w:t>. La participación fue debido al tema de la asignatura. Se llevó a cabo durante el tiempo de clase que está destinado de 7:00 a 10:00 horas en el edificio C salón 2.</w:t>
       </w:r>
     </w:p>
     <w:p>
@@ -1234,16 +1256,16 @@
           <w:lang w:val="es-MX"/>
         </w:rPr>
       </w:pPr>
-      <w:commentRangeStart w:id="1"/>
+      <w:commentRangeStart w:id="2"/>
       <w:r>
         <w:rPr>
           <w:lang w:val="es-MX"/>
         </w:rPr>
         <w:t>Una vez finalizada esta primera fase, se le pidió al participante que cambiara de mano y se le puso la caja con la masa de 200 gramos y se hizo el mismo procedimiento, pero disminuyendo la masa hasta llegar al peso de base; 100 gramos.</w:t>
       </w:r>
-      <w:commentRangeEnd w:id="1"/>
-      <w:r>
-        <w:commentReference w:id="1"/>
+      <w:commentRangeEnd w:id="2"/>
+      <w:r>
+        <w:commentReference w:id="2"/>
       </w:r>
       <w:r>
         <w:rPr>
@@ -3002,16 +3024,16 @@
                 <w:lang w:val="es-MX"/>
               </w:rPr>
             </w:pPr>
-            <w:commentRangeStart w:id="2"/>
+            <w:commentRangeStart w:id="3"/>
             <w:r>
               <w:rPr>
                 <w:lang w:val="es-MX"/>
               </w:rPr>
               <w:t>t-student</w:t>
             </w:r>
-            <w:commentRangeEnd w:id="2"/>
-            <w:r>
-              <w:commentReference w:id="2"/>
+            <w:commentRangeEnd w:id="3"/>
+            <w:r>
+              <w:commentReference w:id="3"/>
             </w:r>
             <w:r>
               <w:rPr>
@@ -5706,7 +5728,7 @@
           <w:lang w:val="es-MX"/>
         </w:rPr>
       </w:pPr>
-      <w:commentRangeStart w:id="3"/>
+      <w:commentRangeStart w:id="4"/>
       <w:r>
         <w:rPr>
           <w:rFonts w:eastAsia="Arial Unicode MS" w:cs="Arial Unicode MS" w:ascii="Arial Unicode MS" w:hAnsi="Arial Unicode MS"/>
@@ -5720,9 +5742,9 @@
           <w:lang w:val="es-MX"/>
         </w:rPr>
       </w:r>
-      <w:commentRangeEnd w:id="3"/>
-      <w:r>
-        <w:commentReference w:id="3"/>
+      <w:commentRangeEnd w:id="4"/>
+      <w:r>
+        <w:commentReference w:id="4"/>
       </w:r>
       <w:r>
         <w:rPr>
@@ -5779,6 +5801,7 @@
           <w:b/>
           <w:lang w:val="es-MX"/>
         </w:rPr>
+        <w:commentReference w:id="5"/>
       </w:r>
     </w:p>
     <w:p>
@@ -5847,6 +5870,13 @@
           <w:lang w:val="es-MX"/>
         </w:rPr>
         <w:t xml:space="preserve">Discusión: </w:t>
+      </w:r>
+      <w:r>
+        <w:rPr>
+          <w:b/>
+          <w:lang w:val="es-MX"/>
+        </w:rPr>
+        <w:commentReference w:id="6"/>
       </w:r>
     </w:p>
     <w:p>
@@ -5980,6 +6010,7 @@
       <w:hyperlink r:id="rId5">
         <w:r>
           <w:rPr>
+            <w:rStyle w:val="InternetLink"/>
             <w:color w:val="1155CC"/>
             <w:u w:val="single"/>
             <w:lang w:val="es-MX"/>
@@ -5993,10 +6024,8 @@
         <w:pStyle w:val="Normal1"/>
         <w:shd w:val="clear" w:fill="FFFFFF"/>
         <w:spacing w:lineRule="auto" w:line="480" w:before="240" w:after="240"/>
-        <w:ind w:left="480" w:hanging="0"/>
-        <w:rPr>
-          <w:lang w:val="es-MX"/>
-        </w:rPr>
+        <w:ind w:left="425" w:hanging="425"/>
+        <w:rPr/>
       </w:pPr>
       <w:r>
         <w:rPr>
@@ -6171,7 +6200,51 @@
       </w:r>
     </w:p>
   </w:comment>
-  <w:comment w:id="1" w:author="Unknown Author" w:date="2023-03-15T21:59:14Z" w:initials="">
+  <w:comment w:id="1" w:author="Unknown Author" w:date="2023-03-15T22:24:29Z" w:initials="">
+    <w:p>
+      <w:pPr>
+        <w:kinsoku w:val="true"/>
+        <w:overflowPunct w:val="false"/>
+        <w:autoSpaceDE w:val="true"/>
+        <w:bidi w:val="0"/>
+        <w:spacing w:before="0" w:after="0" w:lineRule="auto" w:line="240"/>
+        <w:ind w:hanging="0"/>
+        <w:jc w:val="left"/>
+        <w:rPr/>
+      </w:pPr>
+      <w:r>
+        <w:rPr>
+          <w:rFonts w:eastAsia="Arial" w:cs="Arial" w:ascii="Arial" w:hAnsi="Arial"/>
+          <w:b w:val="false"/>
+          <w:bCs w:val="false"/>
+          <w:i w:val="false"/>
+          <w:iCs w:val="false"/>
+          <w:caps w:val="false"/>
+          <w:smallCaps w:val="false"/>
+          <w:strike w:val="false"/>
+          <w:dstrike w:val="false"/>
+          <w:outline w:val="false"/>
+          <w:shadow w:val="false"/>
+          <w:emboss w:val="false"/>
+          <w:imprint w:val="false"/>
+          <w:color w:val="auto"/>
+          <w:spacing w:val="0"/>
+          <w:w w:val="100"/>
+          <w:kern w:val="0"/>
+          <w:position w:val="0"/>
+          <w:sz w:val="20"/>
+          <w:szCs w:val="22"/>
+          <w:u w:val="none"/>
+          <w:shd w:fill="auto" w:val="clear"/>
+          <w:vertAlign w:val="baseline"/>
+          <w:em w:val="none"/>
+          <w:lang w:bidi="hi-IN" w:eastAsia="zh-CN" w:val="es-MX"/>
+        </w:rPr>
+        <w:t>Tomen en cuenta que los datos que analizamos son los del salón completo, por lo que los participantes serían 10.</w:t>
+      </w:r>
+    </w:p>
+  </w:comment>
+  <w:comment w:id="2" w:author="Unknown Author" w:date="2023-03-15T21:59:14Z" w:initials="">
     <w:p>
       <w:pPr>
         <w:kinsoku w:val="true"/>
@@ -6343,7 +6416,7 @@
       </w:r>
     </w:p>
   </w:comment>
-  <w:comment w:id="2" w:author="Unknown Author" w:date="2023-03-15T22:05:06Z" w:initials="">
+  <w:comment w:id="3" w:author="Unknown Author" w:date="2023-03-15T22:05:06Z" w:initials="">
     <w:p>
       <w:pPr>
         <w:kinsoku w:val="true"/>
@@ -6387,7 +6460,7 @@
       </w:r>
     </w:p>
   </w:comment>
-  <w:comment w:id="3" w:author="Unknown Author" w:date="2023-03-15T22:06:30Z" w:initials="">
+  <w:comment w:id="4" w:author="Unknown Author" w:date="2023-03-15T22:06:30Z" w:initials="">
     <w:p>
       <w:pPr>
         <w:kinsoku w:val="true"/>
@@ -6428,6 +6501,179 @@
           <w:lang w:bidi="hi-IN" w:eastAsia="zh-CN" w:val="es-MX"/>
         </w:rPr>
         <w:t>Este es el “error estándar de la diferencia”. Hay que ser específicos porque “error estándar” así solito puede entenderse como “error estándar de la media”, que es un concepto algo distinto.</w:t>
+      </w:r>
+    </w:p>
+  </w:comment>
+  <w:comment w:id="5" w:author="Unknown Author" w:date="2023-03-15T22:09:01Z" w:initials="">
+    <w:p>
+      <w:pPr>
+        <w:kinsoku w:val="true"/>
+        <w:overflowPunct w:val="false"/>
+        <w:autoSpaceDE w:val="true"/>
+        <w:bidi w:val="0"/>
+        <w:spacing w:before="0" w:after="0" w:lineRule="auto" w:line="240"/>
+        <w:ind w:hanging="0"/>
+        <w:jc w:val="left"/>
+        <w:rPr/>
+      </w:pPr>
+      <w:r>
+        <w:rPr>
+          <w:rFonts w:eastAsia="Arial" w:cs="Arial" w:ascii="Arial" w:hAnsi="Arial"/>
+          <w:b w:val="false"/>
+          <w:bCs w:val="false"/>
+          <w:i w:val="false"/>
+          <w:iCs w:val="false"/>
+          <w:caps w:val="false"/>
+          <w:smallCaps w:val="false"/>
+          <w:strike w:val="false"/>
+          <w:dstrike w:val="false"/>
+          <w:outline w:val="false"/>
+          <w:shadow w:val="false"/>
+          <w:emboss w:val="false"/>
+          <w:imprint w:val="false"/>
+          <w:color w:val="auto"/>
+          <w:spacing w:val="0"/>
+          <w:w w:val="100"/>
+          <w:kern w:val="0"/>
+          <w:position w:val="0"/>
+          <w:sz w:val="20"/>
+          <w:szCs w:val="22"/>
+          <w:u w:val="none"/>
+          <w:shd w:fill="auto" w:val="clear"/>
+          <w:vertAlign w:val="baseline"/>
+          <w:em w:val="none"/>
+          <w:lang w:bidi="hi-IN" w:eastAsia="zh-CN" w:val="es-MX"/>
+        </w:rPr>
+        <w:t>Aquí hizo falta una sección donde se reporten verbalmente los resultados de sus pruebas t. Algo así:</w:t>
+      </w:r>
+    </w:p>
+    <w:p>
+      <w:pPr>
+        <w:kinsoku w:val="true"/>
+        <w:overflowPunct w:val="false"/>
+        <w:autoSpaceDE w:val="true"/>
+        <w:bidi w:val="0"/>
+        <w:spacing w:before="0" w:after="0" w:lineRule="auto" w:line="240"/>
+        <w:ind w:hanging="0"/>
+        <w:jc w:val="left"/>
+        <w:rPr/>
+      </w:pPr>
+      <w:r>
+        <w:rPr>
+          <w:rFonts w:ascii="Arial" w:hAnsi="Arial" w:eastAsia="Arial" w:cs="Arial"/>
+          <w:b w:val="false"/>
+          <w:bCs w:val="false"/>
+          <w:i w:val="false"/>
+          <w:iCs w:val="false"/>
+          <w:caps w:val="false"/>
+          <w:smallCaps w:val="false"/>
+          <w:strike w:val="false"/>
+          <w:dstrike w:val="false"/>
+          <w:outline w:val="false"/>
+          <w:shadow w:val="false"/>
+          <w:emboss w:val="false"/>
+          <w:imprint w:val="false"/>
+          <w:color w:val="auto"/>
+          <w:spacing w:val="0"/>
+          <w:w w:val="100"/>
+          <w:kern w:val="0"/>
+          <w:position w:val="0"/>
+          <w:sz w:val="20"/>
+          <w:sz w:val="20"/>
+          <w:szCs w:val="22"/>
+          <w:u w:val="none"/>
+          <w:shd w:fill="auto" w:val="clear"/>
+          <w:vertAlign w:val="baseline"/>
+          <w:em w:val="none"/>
+          <w:lang w:val="es-MX" w:eastAsia="zh-CN" w:bidi="hi-IN"/>
+        </w:rPr>
+        <w:t>"Se encontraron diferencias estadísticamente significativas entre las condiciones de 100g (M = 0.252, SD = 0.099) y 400g (M = 0.08, SD = 0.028; t(18) = 5.23, p &lt; .001)".</w:t>
+      </w:r>
+    </w:p>
+    <w:p>
+      <w:pPr>
+        <w:kinsoku w:val="true"/>
+        <w:overflowPunct w:val="false"/>
+        <w:autoSpaceDE w:val="true"/>
+        <w:bidi w:val="0"/>
+        <w:spacing w:before="0" w:after="0" w:lineRule="auto" w:line="240"/>
+        <w:ind w:hanging="0"/>
+        <w:jc w:val="left"/>
+        <w:rPr/>
+      </w:pPr>
+      <w:r>
+        <w:rPr>
+          <w:rFonts w:eastAsia="Arial" w:cs="Arial" w:ascii="Arial" w:hAnsi="Arial"/>
+          <w:b w:val="false"/>
+          <w:bCs w:val="false"/>
+          <w:i w:val="false"/>
+          <w:iCs w:val="false"/>
+          <w:caps w:val="false"/>
+          <w:smallCaps w:val="false"/>
+          <w:strike w:val="false"/>
+          <w:dstrike w:val="false"/>
+          <w:outline w:val="false"/>
+          <w:shadow w:val="false"/>
+          <w:emboss w:val="false"/>
+          <w:imprint w:val="false"/>
+          <w:color w:val="auto"/>
+          <w:spacing w:val="0"/>
+          <w:w w:val="100"/>
+          <w:kern w:val="0"/>
+          <w:position w:val="0"/>
+          <w:sz w:val="20"/>
+          <w:szCs w:val="22"/>
+          <w:u w:val="none"/>
+          <w:shd w:fill="auto" w:val="clear"/>
+          <w:vertAlign w:val="baseline"/>
+          <w:em w:val="none"/>
+          <w:lang w:bidi="hi-IN" w:eastAsia="zh-CN" w:val="es-MX"/>
+        </w:rPr>
+        <w:t>El resultado de la prueba t, por sí mismo, no nos dice mucho sino hasta que se compara con el valor de la t crítica. Es importante resaltar si acaso fue significativo o no.</w:t>
+      </w:r>
+    </w:p>
+  </w:comment>
+  <w:comment w:id="6" w:author="Unknown Author" w:date="2023-03-15T22:28:18Z" w:initials="">
+    <w:p>
+      <w:pPr>
+        <w:kinsoku w:val="true"/>
+        <w:overflowPunct w:val="false"/>
+        <w:autoSpaceDE w:val="true"/>
+        <w:bidi w:val="0"/>
+        <w:spacing w:before="0" w:after="0" w:lineRule="auto" w:line="240"/>
+        <w:ind w:hanging="0"/>
+        <w:jc w:val="left"/>
+        <w:rPr/>
+      </w:pPr>
+      <w:r>
+        <w:rPr>
+          <w:rFonts w:eastAsia="Arial" w:cs="Arial" w:ascii="Arial" w:hAnsi="Arial"/>
+          <w:b w:val="false"/>
+          <w:bCs w:val="false"/>
+          <w:i w:val="false"/>
+          <w:iCs w:val="false"/>
+          <w:caps w:val="false"/>
+          <w:smallCaps w:val="false"/>
+          <w:strike w:val="false"/>
+          <w:dstrike w:val="false"/>
+          <w:outline w:val="false"/>
+          <w:shadow w:val="false"/>
+          <w:emboss w:val="false"/>
+          <w:imprint w:val="false"/>
+          <w:color w:val="auto"/>
+          <w:spacing w:val="0"/>
+          <w:w w:val="100"/>
+          <w:kern w:val="0"/>
+          <w:position w:val="0"/>
+          <w:sz w:val="20"/>
+          <w:szCs w:val="22"/>
+          <w:u w:val="none"/>
+          <w:shd w:fill="auto" w:val="clear"/>
+          <w:vertAlign w:val="baseline"/>
+          <w:em w:val="none"/>
+          <w:lang w:bidi="hi-IN" w:eastAsia="zh-CN" w:val="es-MX"/>
+        </w:rPr>
+        <w:t>Para futuros reportes recuerden que en la sección de discusión deben comparar los resultados encontrados con los esperados con base en la literatura. Si en este caso la hipótesis era que no existirían diferencias entre las condiciones dado que la fracción de Weber es constante, debemos decir que la hipótesis no fue comprobada.</w:t>
       </w:r>
     </w:p>
   </w:comment>

</xml_diff>